<commit_message>
MealsToGo app part 1
</commit_message>
<xml_diff>
--- a/ReactNative.docx
+++ b/ReactNative.docx
@@ -14,111 +14,86 @@
         </w:rPr>
         <w:t xml:space="preserve">Install react native: </w:t>
       </w:r>
-      <w:proofErr w:type="spellStart"/>
       <w:r>
         <w:rPr>
           <w:lang w:val="en-AU"/>
         </w:rPr>
-        <w:t>npx</w:t>
-      </w:r>
-      <w:proofErr w:type="spellEnd"/>
-      <w:r>
+        <w:t>npx create-expo-app@latest -e with-router ./</w:t>
+      </w:r>
+    </w:p>
+    <w:p>
+      <w:pPr>
         <w:rPr>
           <w:lang w:val="en-AU"/>
         </w:rPr>
-        <w:t xml:space="preserve"> </w:t>
-      </w:r>
-      <w:proofErr w:type="spellStart"/>
+      </w:pPr>
       <w:r>
         <w:rPr>
           <w:lang w:val="en-AU"/>
         </w:rPr>
-        <w:t>create-expo-app@latest</w:t>
-      </w:r>
-      <w:proofErr w:type="spellEnd"/>
+        <w:t xml:space="preserve">Install some package: </w:t>
+      </w:r>
       <w:r>
         <w:rPr>
           <w:lang w:val="en-AU"/>
         </w:rPr>
-        <w:t xml:space="preserve"> -e with-</w:t>
-      </w:r>
-      <w:proofErr w:type="gramStart"/>
-      <w:r>
+        <w:t>npm i expo-font axios react-native-dotenv</w:t>
+      </w:r>
+    </w:p>
+    <w:p>
+      <w:pPr>
+        <w:shd w:val="clear" w:color="auto" w:fill="1E1E1E"/>
+        <w:spacing w:line="270" w:lineRule="atLeast"/>
+        <w:rPr>
+          <w:rFonts w:ascii="Menlo" w:eastAsia="Times New Roman" w:hAnsi="Menlo" w:cs="Menlo"/>
+          <w:color w:val="D4D4D4"/>
+          <w:sz w:val="18"/>
+          <w:szCs w:val="18"/>
+        </w:rPr>
+      </w:pPr>
+      <w:r>
+        <w:rPr>
+          <w:rFonts w:ascii="Menlo" w:eastAsia="Times New Roman" w:hAnsi="Menlo" w:cs="Menlo"/>
+          <w:color w:val="D4D4D4"/>
+          <w:sz w:val="18"/>
+          <w:szCs w:val="18"/>
+        </w:rPr>
+        <w:t xml:space="preserve">expo init </w:t>
+      </w:r>
+      <w:r>
+        <w:rPr>
+          <w:rFonts w:ascii="Menlo" w:eastAsia="Times New Roman" w:hAnsi="Menlo" w:cs="Menlo"/>
+          <w:color w:val="808080"/>
+          <w:sz w:val="18"/>
+          <w:szCs w:val="18"/>
+        </w:rPr>
+        <w:t>&lt;</w:t>
+      </w:r>
+      <w:r>
+        <w:rPr>
+          <w:rFonts w:ascii="Menlo" w:eastAsia="Times New Roman" w:hAnsi="Menlo" w:cs="Menlo"/>
+          <w:color w:val="569CD6"/>
+          <w:sz w:val="18"/>
+          <w:szCs w:val="18"/>
+        </w:rPr>
+        <w:t>Project-name</w:t>
+      </w:r>
+      <w:r>
+        <w:rPr>
+          <w:rFonts w:ascii="Menlo" w:eastAsia="Times New Roman" w:hAnsi="Menlo" w:cs="Menlo"/>
+          <w:color w:val="808080"/>
+          <w:sz w:val="18"/>
+          <w:szCs w:val="18"/>
+        </w:rPr>
+        <w:t>&gt;</w:t>
+      </w:r>
+    </w:p>
+    <w:p>
+      <w:pPr>
         <w:rPr>
           <w:lang w:val="en-AU"/>
         </w:rPr>
-        <w:t>router .</w:t>
-      </w:r>
-      <w:proofErr w:type="gramEnd"/>
-      <w:r>
-        <w:rPr>
-          <w:lang w:val="en-AU"/>
-        </w:rPr>
-        <w:t>/</w:t>
-      </w:r>
-    </w:p>
-    <w:p>
-      <w:pPr>
-        <w:rPr>
-          <w:lang w:val="en-AU"/>
-        </w:rPr>
-      </w:pPr>
-      <w:r>
-        <w:rPr>
-          <w:lang w:val="en-AU"/>
-        </w:rPr>
-        <w:t xml:space="preserve">Install some package: </w:t>
-      </w:r>
-      <w:proofErr w:type="spellStart"/>
-      <w:r>
-        <w:rPr>
-          <w:lang w:val="en-AU"/>
-        </w:rPr>
-        <w:t>npm</w:t>
-      </w:r>
-      <w:proofErr w:type="spellEnd"/>
-      <w:r>
-        <w:rPr>
-          <w:lang w:val="en-AU"/>
-        </w:rPr>
-        <w:t xml:space="preserve"> </w:t>
-      </w:r>
-      <w:proofErr w:type="spellStart"/>
-      <w:r>
-        <w:rPr>
-          <w:lang w:val="en-AU"/>
-        </w:rPr>
-        <w:t>i</w:t>
-      </w:r>
-      <w:proofErr w:type="spellEnd"/>
-      <w:r>
-        <w:rPr>
-          <w:lang w:val="en-AU"/>
-        </w:rPr>
-        <w:t xml:space="preserve"> expo-font </w:t>
-      </w:r>
-      <w:proofErr w:type="spellStart"/>
-      <w:r>
-        <w:rPr>
-          <w:lang w:val="en-AU"/>
-        </w:rPr>
-        <w:t>axios</w:t>
-      </w:r>
-      <w:proofErr w:type="spellEnd"/>
-      <w:r>
-        <w:rPr>
-          <w:lang w:val="en-AU"/>
-        </w:rPr>
-        <w:t xml:space="preserve"> react-native-</w:t>
-      </w:r>
-      <w:proofErr w:type="spellStart"/>
-      <w:r>
-        <w:rPr>
-          <w:lang w:val="en-AU"/>
-        </w:rPr>
-        <w:t>dotenv</w:t>
-      </w:r>
-      <w:proofErr w:type="spellEnd"/>
+      </w:pPr>
     </w:p>
     <w:p>
       <w:pPr>

</xml_diff>